<commit_message>
Uzupełnienie notatek z pierwszego spotkania
</commit_message>
<xml_diff>
--- a/Dokumenty/Spotkanie 29.03.2015/Notatki.docx
+++ b/Dokumenty/Spotkanie 29.03.2015/Notatki.docx
@@ -5,17 +5,1164 @@
     <w:p>
       <w:pPr>
         <w:rPr>
-          <w:lang w:val="pl-PL"/>
-        </w:rPr>
-      </w:pPr>
-      <w:r>
-        <w:rPr>
-          <w:lang w:val="pl-PL"/>
-        </w:rPr>
-        <w:t>Meeting notes</w:t>
+          <w:sz w:val="20"/>
+          <w:szCs w:val="20"/>
+          <w:lang w:val="pl-PL"/>
+        </w:rPr>
+      </w:pPr>
+      <w:r>
+        <w:rPr>
+          <w:sz w:val="20"/>
+          <w:szCs w:val="20"/>
+          <w:lang w:val="pl-PL"/>
+        </w:rPr>
+        <w:t>Osoby nieobecne:</w:t>
+      </w:r>
+    </w:p>
+    <w:p>
+      <w:pPr>
+        <w:pStyle w:val="Akapitzlist"/>
+        <w:numPr>
+          <w:ilvl w:val="0"/>
+          <w:numId w:val="2"/>
+        </w:numPr>
+        <w:rPr>
+          <w:sz w:val="20"/>
+          <w:szCs w:val="20"/>
+          <w:lang w:val="pl-PL"/>
+        </w:rPr>
+      </w:pPr>
+      <w:r>
+        <w:rPr>
+          <w:sz w:val="20"/>
+          <w:szCs w:val="20"/>
+          <w:lang w:val="pl-PL"/>
+        </w:rPr>
+        <w:t>Damian Marcinek</w:t>
+      </w:r>
+    </w:p>
+    <w:p>
+      <w:pPr>
+        <w:pStyle w:val="Akapitzlist"/>
+        <w:numPr>
+          <w:ilvl w:val="0"/>
+          <w:numId w:val="2"/>
+        </w:numPr>
+        <w:rPr>
+          <w:sz w:val="20"/>
+          <w:szCs w:val="20"/>
+          <w:lang w:val="pl-PL"/>
+        </w:rPr>
+      </w:pPr>
+      <w:r>
+        <w:rPr>
+          <w:sz w:val="20"/>
+          <w:szCs w:val="20"/>
+          <w:lang w:val="pl-PL"/>
+        </w:rPr>
+        <w:t xml:space="preserve">Dominik </w:t>
+      </w:r>
+      <w:proofErr w:type="spellStart"/>
+      <w:r>
+        <w:rPr>
+          <w:sz w:val="20"/>
+          <w:szCs w:val="20"/>
+          <w:lang w:val="pl-PL"/>
+        </w:rPr>
+        <w:t>Ramut</w:t>
+      </w:r>
+      <w:proofErr w:type="spellEnd"/>
+    </w:p>
+    <w:p>
+      <w:pPr>
+        <w:pStyle w:val="Akapitzlist"/>
+        <w:rPr>
+          <w:sz w:val="20"/>
+          <w:szCs w:val="20"/>
+          <w:lang w:val="pl-PL"/>
+        </w:rPr>
+      </w:pPr>
+    </w:p>
+    <w:p>
+      <w:pPr>
+        <w:rPr>
+          <w:sz w:val="20"/>
+          <w:szCs w:val="20"/>
+          <w:lang w:val="pl-PL"/>
+        </w:rPr>
+      </w:pPr>
+      <w:r>
+        <w:rPr>
+          <w:sz w:val="20"/>
+          <w:szCs w:val="20"/>
+          <w:lang w:val="pl-PL"/>
+        </w:rPr>
+        <w:t>Agenda spotkania:</w:t>
+      </w:r>
+    </w:p>
+    <w:p>
+      <w:pPr>
+        <w:pStyle w:val="Akapitzlist"/>
+        <w:numPr>
+          <w:ilvl w:val="0"/>
+          <w:numId w:val="6"/>
+        </w:numPr>
+        <w:rPr>
+          <w:sz w:val="20"/>
+          <w:szCs w:val="20"/>
+          <w:lang w:val="pl-PL"/>
+        </w:rPr>
+      </w:pPr>
+      <w:r>
+        <w:rPr>
+          <w:sz w:val="20"/>
+          <w:szCs w:val="20"/>
+          <w:lang w:val="pl-PL"/>
+        </w:rPr>
+        <w:t>Ustalenie ról w zespole i zakresu odpowiedzialności</w:t>
+      </w:r>
+    </w:p>
+    <w:p>
+      <w:pPr>
+        <w:pStyle w:val="Akapitzlist"/>
+        <w:numPr>
+          <w:ilvl w:val="0"/>
+          <w:numId w:val="6"/>
+        </w:numPr>
+        <w:rPr>
+          <w:sz w:val="20"/>
+          <w:szCs w:val="20"/>
+          <w:lang w:val="pl-PL"/>
+        </w:rPr>
+      </w:pPr>
+      <w:r>
+        <w:rPr>
+          <w:sz w:val="20"/>
+          <w:szCs w:val="20"/>
+          <w:lang w:val="pl-PL"/>
+        </w:rPr>
+        <w:t>Ustalenie terminów spotkań</w:t>
+      </w:r>
+    </w:p>
+    <w:p>
+      <w:pPr>
+        <w:pStyle w:val="Akapitzlist"/>
+        <w:numPr>
+          <w:ilvl w:val="0"/>
+          <w:numId w:val="6"/>
+        </w:numPr>
+        <w:rPr>
+          <w:sz w:val="20"/>
+          <w:szCs w:val="20"/>
+          <w:lang w:val="pl-PL"/>
+        </w:rPr>
+      </w:pPr>
+      <w:r>
+        <w:rPr>
+          <w:sz w:val="20"/>
+          <w:szCs w:val="20"/>
+          <w:lang w:val="pl-PL"/>
+        </w:rPr>
+        <w:t>Wstępne ustalenia związane z aplikacją wliczając w to algorytm rozwiązania problemu</w:t>
+      </w:r>
+    </w:p>
+    <w:p>
+      <w:pPr>
+        <w:pStyle w:val="Akapitzlist"/>
+        <w:numPr>
+          <w:ilvl w:val="0"/>
+          <w:numId w:val="6"/>
+        </w:numPr>
+        <w:rPr>
+          <w:sz w:val="20"/>
+          <w:szCs w:val="20"/>
+          <w:lang w:val="pl-PL"/>
+        </w:rPr>
+      </w:pPr>
+      <w:r>
+        <w:rPr>
+          <w:sz w:val="20"/>
+          <w:szCs w:val="20"/>
+          <w:lang w:val="pl-PL"/>
+        </w:rPr>
+        <w:t>Wybranie metodyki rozwoju aplikacji</w:t>
       </w:r>
       <w:bookmarkStart w:id="0" w:name="_GoBack"/>
       <w:bookmarkEnd w:id="0"/>
+    </w:p>
+    <w:p>
+      <w:pPr>
+        <w:pStyle w:val="Akapitzlist"/>
+        <w:numPr>
+          <w:ilvl w:val="0"/>
+          <w:numId w:val="6"/>
+        </w:numPr>
+        <w:rPr>
+          <w:sz w:val="20"/>
+          <w:szCs w:val="20"/>
+          <w:lang w:val="pl-PL"/>
+        </w:rPr>
+      </w:pPr>
+      <w:r>
+        <w:rPr>
+          <w:sz w:val="20"/>
+          <w:szCs w:val="20"/>
+          <w:lang w:val="pl-PL"/>
+        </w:rPr>
+        <w:t>Ustalenie planu działania</w:t>
+      </w:r>
+    </w:p>
+    <w:p>
+      <w:pPr>
+        <w:pStyle w:val="Akapitzlist"/>
+        <w:numPr>
+          <w:ilvl w:val="0"/>
+          <w:numId w:val="6"/>
+        </w:numPr>
+        <w:rPr>
+          <w:sz w:val="20"/>
+          <w:szCs w:val="20"/>
+          <w:lang w:val="pl-PL"/>
+        </w:rPr>
+      </w:pPr>
+      <w:r>
+        <w:rPr>
+          <w:sz w:val="20"/>
+          <w:szCs w:val="20"/>
+          <w:lang w:val="pl-PL"/>
+        </w:rPr>
+        <w:t>Podział zadań</w:t>
+      </w:r>
+    </w:p>
+    <w:p>
+      <w:pPr>
+        <w:pStyle w:val="Akapitzlist"/>
+        <w:numPr>
+          <w:ilvl w:val="0"/>
+          <w:numId w:val="6"/>
+        </w:numPr>
+        <w:rPr>
+          <w:sz w:val="20"/>
+          <w:szCs w:val="20"/>
+          <w:lang w:val="pl-PL"/>
+        </w:rPr>
+      </w:pPr>
+      <w:r>
+        <w:rPr>
+          <w:sz w:val="20"/>
+          <w:szCs w:val="20"/>
+          <w:lang w:val="pl-PL"/>
+        </w:rPr>
+        <w:t>Wstępny projekt</w:t>
+      </w:r>
+    </w:p>
+    <w:p>
+      <w:pPr>
+        <w:rPr>
+          <w:sz w:val="20"/>
+          <w:szCs w:val="20"/>
+          <w:lang w:val="pl-PL"/>
+        </w:rPr>
+      </w:pPr>
+      <w:r>
+        <w:rPr>
+          <w:sz w:val="20"/>
+          <w:szCs w:val="20"/>
+          <w:lang w:val="pl-PL"/>
+        </w:rPr>
+        <w:t>Wstępne terminy wszystkich spotkań:</w:t>
+      </w:r>
+    </w:p>
+    <w:p>
+      <w:pPr>
+        <w:pStyle w:val="Akapitzlist"/>
+        <w:numPr>
+          <w:ilvl w:val="0"/>
+          <w:numId w:val="1"/>
+        </w:numPr>
+        <w:rPr>
+          <w:sz w:val="20"/>
+          <w:szCs w:val="20"/>
+          <w:lang w:val="pl-PL"/>
+        </w:rPr>
+      </w:pPr>
+      <w:r>
+        <w:rPr>
+          <w:sz w:val="20"/>
+          <w:szCs w:val="20"/>
+          <w:lang w:val="pl-PL"/>
+        </w:rPr>
+        <w:t xml:space="preserve">11.04 – </w:t>
+      </w:r>
+      <w:proofErr w:type="spellStart"/>
+      <w:r>
+        <w:rPr>
+          <w:sz w:val="20"/>
+          <w:szCs w:val="20"/>
+          <w:lang w:val="pl-PL"/>
+        </w:rPr>
+        <w:t>Chairman</w:t>
+      </w:r>
+      <w:proofErr w:type="spellEnd"/>
+      <w:r>
+        <w:rPr>
+          <w:sz w:val="20"/>
+          <w:szCs w:val="20"/>
+          <w:lang w:val="pl-PL"/>
+        </w:rPr>
+        <w:t xml:space="preserve">: Konrad Przetacznik, </w:t>
+      </w:r>
+      <w:proofErr w:type="spellStart"/>
+      <w:r>
+        <w:rPr>
+          <w:sz w:val="20"/>
+          <w:szCs w:val="20"/>
+          <w:lang w:val="pl-PL"/>
+        </w:rPr>
+        <w:t>Secretary</w:t>
+      </w:r>
+      <w:proofErr w:type="spellEnd"/>
+      <w:r>
+        <w:rPr>
+          <w:sz w:val="20"/>
+          <w:szCs w:val="20"/>
+          <w:lang w:val="pl-PL"/>
+        </w:rPr>
+        <w:t>: Łukasz Pytlak</w:t>
+      </w:r>
+    </w:p>
+    <w:p>
+      <w:pPr>
+        <w:pStyle w:val="Akapitzlist"/>
+        <w:numPr>
+          <w:ilvl w:val="0"/>
+          <w:numId w:val="1"/>
+        </w:numPr>
+        <w:rPr>
+          <w:sz w:val="20"/>
+          <w:szCs w:val="20"/>
+          <w:lang w:val="pl-PL"/>
+        </w:rPr>
+      </w:pPr>
+      <w:r>
+        <w:rPr>
+          <w:sz w:val="20"/>
+          <w:szCs w:val="20"/>
+          <w:lang w:val="pl-PL"/>
+        </w:rPr>
+        <w:t>18.04</w:t>
+      </w:r>
+    </w:p>
+    <w:p>
+      <w:pPr>
+        <w:pStyle w:val="Akapitzlist"/>
+        <w:numPr>
+          <w:ilvl w:val="0"/>
+          <w:numId w:val="1"/>
+        </w:numPr>
+        <w:rPr>
+          <w:sz w:val="20"/>
+          <w:szCs w:val="20"/>
+          <w:lang w:val="pl-PL"/>
+        </w:rPr>
+      </w:pPr>
+      <w:r>
+        <w:rPr>
+          <w:sz w:val="20"/>
+          <w:szCs w:val="20"/>
+          <w:lang w:val="pl-PL"/>
+        </w:rPr>
+        <w:t>25.04</w:t>
+      </w:r>
+    </w:p>
+    <w:p>
+      <w:pPr>
+        <w:pStyle w:val="Akapitzlist"/>
+        <w:numPr>
+          <w:ilvl w:val="0"/>
+          <w:numId w:val="1"/>
+        </w:numPr>
+        <w:rPr>
+          <w:sz w:val="20"/>
+          <w:szCs w:val="20"/>
+          <w:lang w:val="pl-PL"/>
+        </w:rPr>
+      </w:pPr>
+      <w:r>
+        <w:rPr>
+          <w:sz w:val="20"/>
+          <w:szCs w:val="20"/>
+          <w:lang w:val="pl-PL"/>
+        </w:rPr>
+        <w:t>9.05</w:t>
+      </w:r>
+    </w:p>
+    <w:p>
+      <w:pPr>
+        <w:pStyle w:val="Akapitzlist"/>
+        <w:numPr>
+          <w:ilvl w:val="0"/>
+          <w:numId w:val="1"/>
+        </w:numPr>
+        <w:rPr>
+          <w:sz w:val="20"/>
+          <w:szCs w:val="20"/>
+          <w:lang w:val="pl-PL"/>
+        </w:rPr>
+      </w:pPr>
+      <w:r>
+        <w:rPr>
+          <w:sz w:val="20"/>
+          <w:szCs w:val="20"/>
+          <w:lang w:val="pl-PL"/>
+        </w:rPr>
+        <w:t>16.05</w:t>
+      </w:r>
+    </w:p>
+    <w:p>
+      <w:pPr>
+        <w:pStyle w:val="Akapitzlist"/>
+        <w:numPr>
+          <w:ilvl w:val="0"/>
+          <w:numId w:val="1"/>
+        </w:numPr>
+        <w:rPr>
+          <w:sz w:val="20"/>
+          <w:szCs w:val="20"/>
+          <w:lang w:val="pl-PL"/>
+        </w:rPr>
+      </w:pPr>
+      <w:r>
+        <w:rPr>
+          <w:sz w:val="20"/>
+          <w:szCs w:val="20"/>
+          <w:lang w:val="pl-PL"/>
+        </w:rPr>
+        <w:t>23.05</w:t>
+      </w:r>
+    </w:p>
+    <w:p>
+      <w:pPr>
+        <w:pStyle w:val="Akapitzlist"/>
+        <w:numPr>
+          <w:ilvl w:val="0"/>
+          <w:numId w:val="1"/>
+        </w:numPr>
+        <w:rPr>
+          <w:sz w:val="20"/>
+          <w:szCs w:val="20"/>
+          <w:lang w:val="pl-PL"/>
+        </w:rPr>
+      </w:pPr>
+      <w:r>
+        <w:rPr>
+          <w:sz w:val="20"/>
+          <w:szCs w:val="20"/>
+          <w:lang w:val="pl-PL"/>
+        </w:rPr>
+        <w:t>30.05</w:t>
+      </w:r>
+    </w:p>
+    <w:p>
+      <w:pPr>
+        <w:pStyle w:val="Akapitzlist"/>
+        <w:numPr>
+          <w:ilvl w:val="0"/>
+          <w:numId w:val="1"/>
+        </w:numPr>
+        <w:rPr>
+          <w:sz w:val="20"/>
+          <w:szCs w:val="20"/>
+          <w:lang w:val="pl-PL"/>
+        </w:rPr>
+      </w:pPr>
+      <w:r>
+        <w:rPr>
+          <w:sz w:val="20"/>
+          <w:szCs w:val="20"/>
+          <w:lang w:val="pl-PL"/>
+        </w:rPr>
+        <w:t>6.06</w:t>
+      </w:r>
+    </w:p>
+    <w:p>
+      <w:pPr>
+        <w:pStyle w:val="Akapitzlist"/>
+        <w:numPr>
+          <w:ilvl w:val="0"/>
+          <w:numId w:val="1"/>
+        </w:numPr>
+        <w:rPr>
+          <w:sz w:val="20"/>
+          <w:szCs w:val="20"/>
+          <w:lang w:val="pl-PL"/>
+        </w:rPr>
+      </w:pPr>
+      <w:r>
+        <w:rPr>
+          <w:sz w:val="20"/>
+          <w:szCs w:val="20"/>
+          <w:lang w:val="pl-PL"/>
+        </w:rPr>
+        <w:t>13.06</w:t>
+      </w:r>
+    </w:p>
+    <w:p>
+      <w:pPr>
+        <w:pStyle w:val="Akapitzlist"/>
+        <w:numPr>
+          <w:ilvl w:val="0"/>
+          <w:numId w:val="1"/>
+        </w:numPr>
+        <w:rPr>
+          <w:sz w:val="20"/>
+          <w:szCs w:val="20"/>
+          <w:lang w:val="pl-PL"/>
+        </w:rPr>
+      </w:pPr>
+      <w:r>
+        <w:rPr>
+          <w:sz w:val="20"/>
+          <w:szCs w:val="20"/>
+          <w:lang w:val="pl-PL"/>
+        </w:rPr>
+        <w:t>20.06</w:t>
+      </w:r>
+    </w:p>
+    <w:p>
+      <w:pPr>
+        <w:rPr>
+          <w:sz w:val="20"/>
+          <w:szCs w:val="20"/>
+          <w:lang w:val="pl-PL"/>
+        </w:rPr>
+      </w:pPr>
+      <w:r>
+        <w:rPr>
+          <w:sz w:val="20"/>
+          <w:szCs w:val="20"/>
+          <w:lang w:val="pl-PL"/>
+        </w:rPr>
+        <w:t>Przydział ról:</w:t>
+      </w:r>
+    </w:p>
+    <w:tbl>
+      <w:tblPr>
+        <w:tblStyle w:val="Tabela-Siatka"/>
+        <w:tblW w:w="0" w:type="auto"/>
+        <w:tblBorders>
+          <w:top w:val="none" w:sz="0" w:space="0" w:color="auto"/>
+          <w:left w:val="none" w:sz="0" w:space="0" w:color="auto"/>
+          <w:bottom w:val="none" w:sz="0" w:space="0" w:color="auto"/>
+          <w:right w:val="none" w:sz="0" w:space="0" w:color="auto"/>
+          <w:insideH w:val="none" w:sz="0" w:space="0" w:color="auto"/>
+          <w:insideV w:val="none" w:sz="0" w:space="0" w:color="auto"/>
+        </w:tblBorders>
+        <w:tblLook w:val="04A0" w:firstRow="1" w:lastRow="0" w:firstColumn="1" w:lastColumn="0" w:noHBand="0" w:noVBand="1"/>
+      </w:tblPr>
+      <w:tblGrid>
+        <w:gridCol w:w="2405"/>
+        <w:gridCol w:w="6945"/>
+      </w:tblGrid>
+      <w:tr>
+        <w:tc>
+          <w:tcPr>
+            <w:tcW w:w="2405" w:type="dxa"/>
+          </w:tcPr>
+          <w:p>
+            <w:pPr>
+              <w:rPr>
+                <w:sz w:val="20"/>
+                <w:szCs w:val="20"/>
+                <w:lang w:val="pl-PL"/>
+              </w:rPr>
+            </w:pPr>
+            <w:r>
+              <w:rPr>
+                <w:sz w:val="20"/>
+                <w:szCs w:val="20"/>
+                <w:lang w:val="pl-PL"/>
+              </w:rPr>
+              <w:t>Leader</w:t>
+            </w:r>
+          </w:p>
+        </w:tc>
+        <w:tc>
+          <w:tcPr>
+            <w:tcW w:w="6945" w:type="dxa"/>
+          </w:tcPr>
+          <w:p>
+            <w:pPr>
+              <w:rPr>
+                <w:sz w:val="20"/>
+                <w:szCs w:val="20"/>
+                <w:lang w:val="pl-PL"/>
+              </w:rPr>
+            </w:pPr>
+            <w:r>
+              <w:rPr>
+                <w:sz w:val="20"/>
+                <w:szCs w:val="20"/>
+                <w:lang w:val="pl-PL"/>
+              </w:rPr>
+              <w:t>Konrad Przetacznik</w:t>
+            </w:r>
+          </w:p>
+        </w:tc>
+      </w:tr>
+      <w:tr>
+        <w:tc>
+          <w:tcPr>
+            <w:tcW w:w="2405" w:type="dxa"/>
+          </w:tcPr>
+          <w:p>
+            <w:pPr>
+              <w:rPr>
+                <w:sz w:val="20"/>
+                <w:szCs w:val="20"/>
+                <w:lang w:val="pl-PL"/>
+              </w:rPr>
+            </w:pPr>
+            <w:r>
+              <w:rPr>
+                <w:sz w:val="20"/>
+                <w:szCs w:val="20"/>
+                <w:lang w:val="pl-PL"/>
+              </w:rPr>
+              <w:t>Developer</w:t>
+            </w:r>
+          </w:p>
+        </w:tc>
+        <w:tc>
+          <w:tcPr>
+            <w:tcW w:w="6945" w:type="dxa"/>
+          </w:tcPr>
+          <w:p>
+            <w:pPr>
+              <w:rPr>
+                <w:sz w:val="20"/>
+                <w:szCs w:val="20"/>
+                <w:lang w:val="pl-PL"/>
+              </w:rPr>
+            </w:pPr>
+            <w:r>
+              <w:rPr>
+                <w:sz w:val="20"/>
+                <w:szCs w:val="20"/>
+                <w:lang w:val="pl-PL"/>
+              </w:rPr>
+              <w:t xml:space="preserve">Dominik </w:t>
+            </w:r>
+            <w:proofErr w:type="spellStart"/>
+            <w:r>
+              <w:rPr>
+                <w:sz w:val="20"/>
+                <w:szCs w:val="20"/>
+                <w:lang w:val="pl-PL"/>
+              </w:rPr>
+              <w:t>Ramut</w:t>
+            </w:r>
+            <w:proofErr w:type="spellEnd"/>
+            <w:r>
+              <w:rPr>
+                <w:sz w:val="20"/>
+                <w:szCs w:val="20"/>
+                <w:lang w:val="pl-PL"/>
+              </w:rPr>
+              <w:t>, Konrad Przetacznik</w:t>
+            </w:r>
+          </w:p>
+        </w:tc>
+      </w:tr>
+      <w:tr>
+        <w:tc>
+          <w:tcPr>
+            <w:tcW w:w="2405" w:type="dxa"/>
+          </w:tcPr>
+          <w:p>
+            <w:pPr>
+              <w:rPr>
+                <w:sz w:val="20"/>
+                <w:szCs w:val="20"/>
+                <w:lang w:val="pl-PL"/>
+              </w:rPr>
+            </w:pPr>
+            <w:r>
+              <w:rPr>
+                <w:sz w:val="20"/>
+                <w:szCs w:val="20"/>
+                <w:lang w:val="pl-PL"/>
+              </w:rPr>
+              <w:t>Tester</w:t>
+            </w:r>
+          </w:p>
+        </w:tc>
+        <w:tc>
+          <w:tcPr>
+            <w:tcW w:w="6945" w:type="dxa"/>
+          </w:tcPr>
+          <w:p>
+            <w:pPr>
+              <w:rPr>
+                <w:sz w:val="20"/>
+                <w:szCs w:val="20"/>
+                <w:lang w:val="pl-PL"/>
+              </w:rPr>
+            </w:pPr>
+            <w:r>
+              <w:rPr>
+                <w:sz w:val="20"/>
+                <w:szCs w:val="20"/>
+                <w:lang w:val="pl-PL"/>
+              </w:rPr>
+              <w:t>Krzysztof Poprawa, Damian Marcinek</w:t>
+            </w:r>
+          </w:p>
+        </w:tc>
+      </w:tr>
+      <w:tr>
+        <w:tc>
+          <w:tcPr>
+            <w:tcW w:w="2405" w:type="dxa"/>
+          </w:tcPr>
+          <w:p>
+            <w:pPr>
+              <w:rPr>
+                <w:sz w:val="20"/>
+                <w:szCs w:val="20"/>
+                <w:lang w:val="pl-PL"/>
+              </w:rPr>
+            </w:pPr>
+            <w:r>
+              <w:rPr>
+                <w:sz w:val="20"/>
+                <w:szCs w:val="20"/>
+                <w:lang w:val="pl-PL"/>
+              </w:rPr>
+              <w:t>Editor</w:t>
+            </w:r>
+          </w:p>
+        </w:tc>
+        <w:tc>
+          <w:tcPr>
+            <w:tcW w:w="6945" w:type="dxa"/>
+          </w:tcPr>
+          <w:p>
+            <w:pPr>
+              <w:rPr>
+                <w:sz w:val="20"/>
+                <w:szCs w:val="20"/>
+                <w:lang w:val="pl-PL"/>
+              </w:rPr>
+            </w:pPr>
+            <w:r>
+              <w:rPr>
+                <w:sz w:val="20"/>
+                <w:szCs w:val="20"/>
+                <w:lang w:val="pl-PL"/>
+              </w:rPr>
+              <w:t>Łukasz Pytlak, Grzegorz Puchała</w:t>
+            </w:r>
+          </w:p>
+        </w:tc>
+      </w:tr>
+      <w:tr>
+        <w:tc>
+          <w:tcPr>
+            <w:tcW w:w="2405" w:type="dxa"/>
+          </w:tcPr>
+          <w:p>
+            <w:pPr>
+              <w:rPr>
+                <w:sz w:val="20"/>
+                <w:szCs w:val="20"/>
+                <w:lang w:val="pl-PL"/>
+              </w:rPr>
+            </w:pPr>
+            <w:proofErr w:type="spellStart"/>
+            <w:r>
+              <w:rPr>
+                <w:sz w:val="20"/>
+                <w:szCs w:val="20"/>
+                <w:lang w:val="pl-PL"/>
+              </w:rPr>
+              <w:t>Repository</w:t>
+            </w:r>
+            <w:proofErr w:type="spellEnd"/>
+            <w:r>
+              <w:rPr>
+                <w:sz w:val="20"/>
+                <w:szCs w:val="20"/>
+                <w:lang w:val="pl-PL"/>
+              </w:rPr>
+              <w:t xml:space="preserve"> master</w:t>
+            </w:r>
+          </w:p>
+        </w:tc>
+        <w:tc>
+          <w:tcPr>
+            <w:tcW w:w="6945" w:type="dxa"/>
+          </w:tcPr>
+          <w:p>
+            <w:pPr>
+              <w:rPr>
+                <w:sz w:val="20"/>
+                <w:szCs w:val="20"/>
+                <w:lang w:val="pl-PL"/>
+              </w:rPr>
+            </w:pPr>
+            <w:r>
+              <w:rPr>
+                <w:sz w:val="20"/>
+                <w:szCs w:val="20"/>
+                <w:lang w:val="pl-PL"/>
+              </w:rPr>
+              <w:t>Krzysztof Poprawa, Grzegorz Puchała</w:t>
+            </w:r>
+          </w:p>
+        </w:tc>
+      </w:tr>
+      <w:tr>
+        <w:tc>
+          <w:tcPr>
+            <w:tcW w:w="2405" w:type="dxa"/>
+          </w:tcPr>
+          <w:p>
+            <w:pPr>
+              <w:rPr>
+                <w:sz w:val="20"/>
+                <w:szCs w:val="20"/>
+                <w:lang w:val="pl-PL"/>
+              </w:rPr>
+            </w:pPr>
+            <w:r>
+              <w:rPr>
+                <w:sz w:val="20"/>
+                <w:szCs w:val="20"/>
+                <w:lang w:val="pl-PL"/>
+              </w:rPr>
+              <w:t>Designer</w:t>
+            </w:r>
+          </w:p>
+        </w:tc>
+        <w:tc>
+          <w:tcPr>
+            <w:tcW w:w="6945" w:type="dxa"/>
+          </w:tcPr>
+          <w:p>
+            <w:pPr>
+              <w:rPr>
+                <w:sz w:val="20"/>
+                <w:szCs w:val="20"/>
+                <w:lang w:val="pl-PL"/>
+              </w:rPr>
+            </w:pPr>
+            <w:r>
+              <w:rPr>
+                <w:sz w:val="20"/>
+                <w:szCs w:val="20"/>
+                <w:lang w:val="pl-PL"/>
+              </w:rPr>
+              <w:t xml:space="preserve">Dominik </w:t>
+            </w:r>
+            <w:proofErr w:type="spellStart"/>
+            <w:r>
+              <w:rPr>
+                <w:sz w:val="20"/>
+                <w:szCs w:val="20"/>
+                <w:lang w:val="pl-PL"/>
+              </w:rPr>
+              <w:t>Ramut</w:t>
+            </w:r>
+            <w:proofErr w:type="spellEnd"/>
+            <w:r>
+              <w:rPr>
+                <w:sz w:val="20"/>
+                <w:szCs w:val="20"/>
+                <w:lang w:val="pl-PL"/>
+              </w:rPr>
+              <w:t>, Damian Marcinek, Łukasz Pytlak</w:t>
+            </w:r>
+          </w:p>
+        </w:tc>
+      </w:tr>
+    </w:tbl>
+    <w:p>
+      <w:pPr>
+        <w:rPr>
+          <w:sz w:val="20"/>
+          <w:szCs w:val="20"/>
+          <w:lang w:val="pl-PL"/>
+        </w:rPr>
+      </w:pPr>
+    </w:p>
+    <w:p>
+      <w:pPr>
+        <w:rPr>
+          <w:sz w:val="20"/>
+          <w:szCs w:val="20"/>
+          <w:lang w:val="pl-PL"/>
+        </w:rPr>
+      </w:pPr>
+      <w:r>
+        <w:rPr>
+          <w:sz w:val="20"/>
+          <w:szCs w:val="20"/>
+          <w:lang w:val="pl-PL"/>
+        </w:rPr>
+        <w:t>Wymagania projektu:</w:t>
+      </w:r>
+    </w:p>
+    <w:p>
+      <w:pPr>
+        <w:pStyle w:val="Akapitzlist"/>
+        <w:numPr>
+          <w:ilvl w:val="0"/>
+          <w:numId w:val="3"/>
+        </w:numPr>
+        <w:rPr>
+          <w:sz w:val="20"/>
+          <w:szCs w:val="20"/>
+          <w:lang w:val="pl-PL"/>
+        </w:rPr>
+      </w:pPr>
+      <w:proofErr w:type="spellStart"/>
+      <w:r>
+        <w:rPr>
+          <w:sz w:val="20"/>
+          <w:szCs w:val="20"/>
+          <w:lang w:val="pl-PL"/>
+        </w:rPr>
+        <w:t>Php</w:t>
+      </w:r>
+      <w:proofErr w:type="spellEnd"/>
+      <w:r>
+        <w:rPr>
+          <w:sz w:val="20"/>
+          <w:szCs w:val="20"/>
+          <w:lang w:val="pl-PL"/>
+        </w:rPr>
+        <w:t xml:space="preserve"> </w:t>
+      </w:r>
+      <w:proofErr w:type="spellStart"/>
+      <w:r>
+        <w:rPr>
+          <w:sz w:val="20"/>
+          <w:szCs w:val="20"/>
+          <w:lang w:val="pl-PL"/>
+        </w:rPr>
+        <w:t>symfony</w:t>
+      </w:r>
+      <w:proofErr w:type="spellEnd"/>
+    </w:p>
+    <w:p>
+      <w:pPr>
+        <w:pStyle w:val="Akapitzlist"/>
+        <w:numPr>
+          <w:ilvl w:val="0"/>
+          <w:numId w:val="3"/>
+        </w:numPr>
+        <w:rPr>
+          <w:sz w:val="20"/>
+          <w:szCs w:val="20"/>
+          <w:lang w:val="pl-PL"/>
+        </w:rPr>
+      </w:pPr>
+      <w:r>
+        <w:rPr>
+          <w:sz w:val="20"/>
+          <w:szCs w:val="20"/>
+          <w:lang w:val="pl-PL"/>
+        </w:rPr>
+        <w:t>Kontakt przez prywatną grupę na FB</w:t>
+      </w:r>
+    </w:p>
+    <w:p>
+      <w:pPr>
+        <w:pStyle w:val="Akapitzlist"/>
+        <w:numPr>
+          <w:ilvl w:val="0"/>
+          <w:numId w:val="3"/>
+        </w:numPr>
+        <w:rPr>
+          <w:sz w:val="20"/>
+          <w:szCs w:val="20"/>
+          <w:lang w:val="pl-PL"/>
+        </w:rPr>
+      </w:pPr>
+      <w:r>
+        <w:rPr>
+          <w:sz w:val="20"/>
+          <w:szCs w:val="20"/>
+          <w:lang w:val="pl-PL"/>
+        </w:rPr>
+        <w:t>Metodyka – SCRUM</w:t>
+      </w:r>
+    </w:p>
+    <w:p>
+      <w:pPr>
+        <w:pStyle w:val="Akapitzlist"/>
+        <w:numPr>
+          <w:ilvl w:val="0"/>
+          <w:numId w:val="3"/>
+        </w:numPr>
+        <w:rPr>
+          <w:sz w:val="20"/>
+          <w:szCs w:val="20"/>
+          <w:lang w:val="pl-PL"/>
+        </w:rPr>
+      </w:pPr>
+      <w:r>
+        <w:rPr>
+          <w:sz w:val="20"/>
+          <w:szCs w:val="20"/>
+          <w:lang w:val="pl-PL"/>
+        </w:rPr>
+        <w:t xml:space="preserve">Strona projektu – </w:t>
+      </w:r>
+      <w:proofErr w:type="spellStart"/>
+      <w:r>
+        <w:rPr>
+          <w:sz w:val="20"/>
+          <w:szCs w:val="20"/>
+          <w:lang w:val="pl-PL"/>
+        </w:rPr>
+        <w:t>GitHub</w:t>
+      </w:r>
+      <w:proofErr w:type="spellEnd"/>
+    </w:p>
+    <w:p>
+      <w:pPr>
+        <w:rPr>
+          <w:sz w:val="20"/>
+          <w:szCs w:val="20"/>
+          <w:lang w:val="pl-PL"/>
+        </w:rPr>
+      </w:pPr>
+      <w:r>
+        <w:rPr>
+          <w:sz w:val="20"/>
+          <w:szCs w:val="20"/>
+          <w:lang w:val="pl-PL"/>
+        </w:rPr>
+        <w:t>Uzgodnione terminy:</w:t>
+      </w:r>
+    </w:p>
+    <w:p>
+      <w:pPr>
+        <w:pStyle w:val="Akapitzlist"/>
+        <w:numPr>
+          <w:ilvl w:val="0"/>
+          <w:numId w:val="4"/>
+        </w:numPr>
+        <w:rPr>
+          <w:sz w:val="20"/>
+          <w:szCs w:val="20"/>
+          <w:lang w:val="pl-PL"/>
+        </w:rPr>
+      </w:pPr>
+      <w:r>
+        <w:rPr>
+          <w:sz w:val="20"/>
+          <w:szCs w:val="20"/>
+          <w:lang w:val="pl-PL"/>
+        </w:rPr>
+        <w:t>Założenie strony projektu, Krzysztof Poprawa, 11.04</w:t>
+      </w:r>
+    </w:p>
+    <w:p>
+      <w:pPr>
+        <w:pStyle w:val="Akapitzlist"/>
+        <w:numPr>
+          <w:ilvl w:val="0"/>
+          <w:numId w:val="4"/>
+        </w:numPr>
+        <w:rPr>
+          <w:sz w:val="20"/>
+          <w:szCs w:val="20"/>
+          <w:lang w:val="pl-PL"/>
+        </w:rPr>
+      </w:pPr>
+      <w:proofErr w:type="spellStart"/>
+      <w:r>
+        <w:rPr>
+          <w:sz w:val="20"/>
+          <w:szCs w:val="20"/>
+          <w:lang w:val="pl-PL"/>
+        </w:rPr>
+        <w:t>Research</w:t>
+      </w:r>
+      <w:proofErr w:type="spellEnd"/>
+      <w:r>
+        <w:rPr>
+          <w:sz w:val="20"/>
+          <w:szCs w:val="20"/>
+          <w:lang w:val="pl-PL"/>
+        </w:rPr>
+        <w:t xml:space="preserve"> istniejących rozwiązań, literatury i algorytmów, Grzegorz Puchała, 11.04</w:t>
+      </w:r>
+    </w:p>
+    <w:p>
+      <w:pPr>
+        <w:pStyle w:val="Akapitzlist"/>
+        <w:numPr>
+          <w:ilvl w:val="0"/>
+          <w:numId w:val="4"/>
+        </w:numPr>
+        <w:rPr>
+          <w:sz w:val="20"/>
+          <w:szCs w:val="20"/>
+          <w:lang w:val="pl-PL"/>
+        </w:rPr>
+      </w:pPr>
+      <w:r>
+        <w:rPr>
+          <w:sz w:val="20"/>
+          <w:szCs w:val="20"/>
+          <w:lang w:val="pl-PL"/>
+        </w:rPr>
+        <w:t xml:space="preserve">Prototyp GUI, Dominik </w:t>
+      </w:r>
+      <w:proofErr w:type="spellStart"/>
+      <w:r>
+        <w:rPr>
+          <w:sz w:val="20"/>
+          <w:szCs w:val="20"/>
+          <w:lang w:val="pl-PL"/>
+        </w:rPr>
+        <w:t>Ramut</w:t>
+      </w:r>
+      <w:proofErr w:type="spellEnd"/>
+      <w:r>
+        <w:rPr>
+          <w:sz w:val="20"/>
+          <w:szCs w:val="20"/>
+          <w:lang w:val="pl-PL"/>
+        </w:rPr>
+        <w:t>, 11.04</w:t>
+      </w:r>
+    </w:p>
+    <w:p>
+      <w:pPr>
+        <w:pStyle w:val="Akapitzlist"/>
+        <w:numPr>
+          <w:ilvl w:val="0"/>
+          <w:numId w:val="4"/>
+        </w:numPr>
+        <w:rPr>
+          <w:sz w:val="20"/>
+          <w:szCs w:val="20"/>
+          <w:lang w:val="pl-PL"/>
+        </w:rPr>
+      </w:pPr>
+      <w:r>
+        <w:rPr>
+          <w:sz w:val="20"/>
+          <w:szCs w:val="20"/>
+          <w:lang w:val="pl-PL"/>
+        </w:rPr>
+        <w:t>Stworzenie grupy do wymiany informacji, Grzegorz Puchała, 5.04</w:t>
+      </w:r>
     </w:p>
     <w:sectPr>
       <w:pgSz w:w="12240" w:h="15840"/>
@@ -25,6 +1172,653 @@
     </w:sectPr>
   </w:body>
 </w:document>
+</file>
+
+<file path=word/numbering.xml><?xml version="1.0" encoding="utf-8"?>
+<w:numbering xmlns:wpc="http://schemas.microsoft.com/office/word/2010/wordprocessingCanvas" xmlns:mc="http://schemas.openxmlformats.org/markup-compatibility/2006" xmlns:o="urn:schemas-microsoft-com:office:office" xmlns:r="http://schemas.openxmlformats.org/officeDocument/2006/relationships" xmlns:m="http://schemas.openxmlformats.org/officeDocument/2006/math" xmlns:v="urn:schemas-microsoft-com:vml" xmlns:wp14="http://schemas.microsoft.com/office/word/2010/wordprocessingDrawing" xmlns:wp="http://schemas.openxmlformats.org/drawingml/2006/wordprocessingDrawing" xmlns:w10="urn:schemas-microsoft-com:office:word" xmlns:w="http://schemas.openxmlformats.org/wordprocessingml/2006/main" xmlns:w14="http://schemas.microsoft.com/office/word/2010/wordml" xmlns:w15="http://schemas.microsoft.com/office/word/2012/wordml" xmlns:wpg="http://schemas.microsoft.com/office/word/2010/wordprocessingGroup" xmlns:wpi="http://schemas.microsoft.com/office/word/2010/wordprocessingInk" xmlns:wne="http://schemas.microsoft.com/office/word/2006/wordml" xmlns:wps="http://schemas.microsoft.com/office/word/2010/wordprocessingShape" mc:Ignorable="w14 w15 wp14">
+  <w:abstractNum w:abstractNumId="0">
+    <w:nsid w:val="084E3A0A"/>
+    <w:multiLevelType w:val="hybridMultilevel"/>
+    <w:tmpl w:val="B63A40EC"/>
+    <w:lvl w:ilvl="0" w:tplc="0409000F">
+      <w:start w:val="1"/>
+      <w:numFmt w:val="decimal"/>
+      <w:lvlText w:val="%1."/>
+      <w:lvlJc w:val="left"/>
+      <w:pPr>
+        <w:ind w:left="720" w:hanging="360"/>
+      </w:pPr>
+    </w:lvl>
+    <w:lvl w:ilvl="1" w:tplc="04090019" w:tentative="1">
+      <w:start w:val="1"/>
+      <w:numFmt w:val="lowerLetter"/>
+      <w:lvlText w:val="%2."/>
+      <w:lvlJc w:val="left"/>
+      <w:pPr>
+        <w:ind w:left="1440" w:hanging="360"/>
+      </w:pPr>
+    </w:lvl>
+    <w:lvl w:ilvl="2" w:tplc="0409001B" w:tentative="1">
+      <w:start w:val="1"/>
+      <w:numFmt w:val="lowerRoman"/>
+      <w:lvlText w:val="%3."/>
+      <w:lvlJc w:val="right"/>
+      <w:pPr>
+        <w:ind w:left="2160" w:hanging="180"/>
+      </w:pPr>
+    </w:lvl>
+    <w:lvl w:ilvl="3" w:tplc="0409000F" w:tentative="1">
+      <w:start w:val="1"/>
+      <w:numFmt w:val="decimal"/>
+      <w:lvlText w:val="%4."/>
+      <w:lvlJc w:val="left"/>
+      <w:pPr>
+        <w:ind w:left="2880" w:hanging="360"/>
+      </w:pPr>
+    </w:lvl>
+    <w:lvl w:ilvl="4" w:tplc="04090019" w:tentative="1">
+      <w:start w:val="1"/>
+      <w:numFmt w:val="lowerLetter"/>
+      <w:lvlText w:val="%5."/>
+      <w:lvlJc w:val="left"/>
+      <w:pPr>
+        <w:ind w:left="3600" w:hanging="360"/>
+      </w:pPr>
+    </w:lvl>
+    <w:lvl w:ilvl="5" w:tplc="0409001B" w:tentative="1">
+      <w:start w:val="1"/>
+      <w:numFmt w:val="lowerRoman"/>
+      <w:lvlText w:val="%6."/>
+      <w:lvlJc w:val="right"/>
+      <w:pPr>
+        <w:ind w:left="4320" w:hanging="180"/>
+      </w:pPr>
+    </w:lvl>
+    <w:lvl w:ilvl="6" w:tplc="0409000F" w:tentative="1">
+      <w:start w:val="1"/>
+      <w:numFmt w:val="decimal"/>
+      <w:lvlText w:val="%7."/>
+      <w:lvlJc w:val="left"/>
+      <w:pPr>
+        <w:ind w:left="5040" w:hanging="360"/>
+      </w:pPr>
+    </w:lvl>
+    <w:lvl w:ilvl="7" w:tplc="04090019" w:tentative="1">
+      <w:start w:val="1"/>
+      <w:numFmt w:val="lowerLetter"/>
+      <w:lvlText w:val="%8."/>
+      <w:lvlJc w:val="left"/>
+      <w:pPr>
+        <w:ind w:left="5760" w:hanging="360"/>
+      </w:pPr>
+    </w:lvl>
+    <w:lvl w:ilvl="8" w:tplc="0409001B" w:tentative="1">
+      <w:start w:val="1"/>
+      <w:numFmt w:val="lowerRoman"/>
+      <w:lvlText w:val="%9."/>
+      <w:lvlJc w:val="right"/>
+      <w:pPr>
+        <w:ind w:left="6480" w:hanging="180"/>
+      </w:pPr>
+    </w:lvl>
+  </w:abstractNum>
+  <w:abstractNum w:abstractNumId="1">
+    <w:nsid w:val="09315159"/>
+    <w:multiLevelType w:val="hybridMultilevel"/>
+    <w:tmpl w:val="16200BB6"/>
+    <w:lvl w:ilvl="0" w:tplc="04090001">
+      <w:start w:val="1"/>
+      <w:numFmt w:val="bullet"/>
+      <w:lvlText w:val=""/>
+      <w:lvlJc w:val="left"/>
+      <w:pPr>
+        <w:ind w:left="720" w:hanging="360"/>
+      </w:pPr>
+      <w:rPr>
+        <w:rFonts w:ascii="Symbol" w:hAnsi="Symbol" w:hint="default"/>
+      </w:rPr>
+    </w:lvl>
+    <w:lvl w:ilvl="1" w:tplc="04090003" w:tentative="1">
+      <w:start w:val="1"/>
+      <w:numFmt w:val="bullet"/>
+      <w:lvlText w:val="o"/>
+      <w:lvlJc w:val="left"/>
+      <w:pPr>
+        <w:ind w:left="1440" w:hanging="360"/>
+      </w:pPr>
+      <w:rPr>
+        <w:rFonts w:ascii="Courier New" w:hAnsi="Courier New" w:cs="Courier New" w:hint="default"/>
+      </w:rPr>
+    </w:lvl>
+    <w:lvl w:ilvl="2" w:tplc="04090005" w:tentative="1">
+      <w:start w:val="1"/>
+      <w:numFmt w:val="bullet"/>
+      <w:lvlText w:val=""/>
+      <w:lvlJc w:val="left"/>
+      <w:pPr>
+        <w:ind w:left="2160" w:hanging="360"/>
+      </w:pPr>
+      <w:rPr>
+        <w:rFonts w:ascii="Wingdings" w:hAnsi="Wingdings" w:hint="default"/>
+      </w:rPr>
+    </w:lvl>
+    <w:lvl w:ilvl="3" w:tplc="04090001" w:tentative="1">
+      <w:start w:val="1"/>
+      <w:numFmt w:val="bullet"/>
+      <w:lvlText w:val=""/>
+      <w:lvlJc w:val="left"/>
+      <w:pPr>
+        <w:ind w:left="2880" w:hanging="360"/>
+      </w:pPr>
+      <w:rPr>
+        <w:rFonts w:ascii="Symbol" w:hAnsi="Symbol" w:hint="default"/>
+      </w:rPr>
+    </w:lvl>
+    <w:lvl w:ilvl="4" w:tplc="04090003" w:tentative="1">
+      <w:start w:val="1"/>
+      <w:numFmt w:val="bullet"/>
+      <w:lvlText w:val="o"/>
+      <w:lvlJc w:val="left"/>
+      <w:pPr>
+        <w:ind w:left="3600" w:hanging="360"/>
+      </w:pPr>
+      <w:rPr>
+        <w:rFonts w:ascii="Courier New" w:hAnsi="Courier New" w:cs="Courier New" w:hint="default"/>
+      </w:rPr>
+    </w:lvl>
+    <w:lvl w:ilvl="5" w:tplc="04090005" w:tentative="1">
+      <w:start w:val="1"/>
+      <w:numFmt w:val="bullet"/>
+      <w:lvlText w:val=""/>
+      <w:lvlJc w:val="left"/>
+      <w:pPr>
+        <w:ind w:left="4320" w:hanging="360"/>
+      </w:pPr>
+      <w:rPr>
+        <w:rFonts w:ascii="Wingdings" w:hAnsi="Wingdings" w:hint="default"/>
+      </w:rPr>
+    </w:lvl>
+    <w:lvl w:ilvl="6" w:tplc="04090001" w:tentative="1">
+      <w:start w:val="1"/>
+      <w:numFmt w:val="bullet"/>
+      <w:lvlText w:val=""/>
+      <w:lvlJc w:val="left"/>
+      <w:pPr>
+        <w:ind w:left="5040" w:hanging="360"/>
+      </w:pPr>
+      <w:rPr>
+        <w:rFonts w:ascii="Symbol" w:hAnsi="Symbol" w:hint="default"/>
+      </w:rPr>
+    </w:lvl>
+    <w:lvl w:ilvl="7" w:tplc="04090003" w:tentative="1">
+      <w:start w:val="1"/>
+      <w:numFmt w:val="bullet"/>
+      <w:lvlText w:val="o"/>
+      <w:lvlJc w:val="left"/>
+      <w:pPr>
+        <w:ind w:left="5760" w:hanging="360"/>
+      </w:pPr>
+      <w:rPr>
+        <w:rFonts w:ascii="Courier New" w:hAnsi="Courier New" w:cs="Courier New" w:hint="default"/>
+      </w:rPr>
+    </w:lvl>
+    <w:lvl w:ilvl="8" w:tplc="04090005" w:tentative="1">
+      <w:start w:val="1"/>
+      <w:numFmt w:val="bullet"/>
+      <w:lvlText w:val=""/>
+      <w:lvlJc w:val="left"/>
+      <w:pPr>
+        <w:ind w:left="6480" w:hanging="360"/>
+      </w:pPr>
+      <w:rPr>
+        <w:rFonts w:ascii="Wingdings" w:hAnsi="Wingdings" w:hint="default"/>
+      </w:rPr>
+    </w:lvl>
+  </w:abstractNum>
+  <w:abstractNum w:abstractNumId="2">
+    <w:nsid w:val="18C32870"/>
+    <w:multiLevelType w:val="hybridMultilevel"/>
+    <w:tmpl w:val="0E52B6E6"/>
+    <w:lvl w:ilvl="0" w:tplc="0409000F">
+      <w:start w:val="1"/>
+      <w:numFmt w:val="decimal"/>
+      <w:lvlText w:val="%1."/>
+      <w:lvlJc w:val="left"/>
+      <w:pPr>
+        <w:ind w:left="720" w:hanging="360"/>
+      </w:pPr>
+    </w:lvl>
+    <w:lvl w:ilvl="1" w:tplc="04090019" w:tentative="1">
+      <w:start w:val="1"/>
+      <w:numFmt w:val="lowerLetter"/>
+      <w:lvlText w:val="%2."/>
+      <w:lvlJc w:val="left"/>
+      <w:pPr>
+        <w:ind w:left="1440" w:hanging="360"/>
+      </w:pPr>
+    </w:lvl>
+    <w:lvl w:ilvl="2" w:tplc="0409001B" w:tentative="1">
+      <w:start w:val="1"/>
+      <w:numFmt w:val="lowerRoman"/>
+      <w:lvlText w:val="%3."/>
+      <w:lvlJc w:val="right"/>
+      <w:pPr>
+        <w:ind w:left="2160" w:hanging="180"/>
+      </w:pPr>
+    </w:lvl>
+    <w:lvl w:ilvl="3" w:tplc="0409000F" w:tentative="1">
+      <w:start w:val="1"/>
+      <w:numFmt w:val="decimal"/>
+      <w:lvlText w:val="%4."/>
+      <w:lvlJc w:val="left"/>
+      <w:pPr>
+        <w:ind w:left="2880" w:hanging="360"/>
+      </w:pPr>
+    </w:lvl>
+    <w:lvl w:ilvl="4" w:tplc="04090019" w:tentative="1">
+      <w:start w:val="1"/>
+      <w:numFmt w:val="lowerLetter"/>
+      <w:lvlText w:val="%5."/>
+      <w:lvlJc w:val="left"/>
+      <w:pPr>
+        <w:ind w:left="3600" w:hanging="360"/>
+      </w:pPr>
+    </w:lvl>
+    <w:lvl w:ilvl="5" w:tplc="0409001B" w:tentative="1">
+      <w:start w:val="1"/>
+      <w:numFmt w:val="lowerRoman"/>
+      <w:lvlText w:val="%6."/>
+      <w:lvlJc w:val="right"/>
+      <w:pPr>
+        <w:ind w:left="4320" w:hanging="180"/>
+      </w:pPr>
+    </w:lvl>
+    <w:lvl w:ilvl="6" w:tplc="0409000F" w:tentative="1">
+      <w:start w:val="1"/>
+      <w:numFmt w:val="decimal"/>
+      <w:lvlText w:val="%7."/>
+      <w:lvlJc w:val="left"/>
+      <w:pPr>
+        <w:ind w:left="5040" w:hanging="360"/>
+      </w:pPr>
+    </w:lvl>
+    <w:lvl w:ilvl="7" w:tplc="04090019" w:tentative="1">
+      <w:start w:val="1"/>
+      <w:numFmt w:val="lowerLetter"/>
+      <w:lvlText w:val="%8."/>
+      <w:lvlJc w:val="left"/>
+      <w:pPr>
+        <w:ind w:left="5760" w:hanging="360"/>
+      </w:pPr>
+    </w:lvl>
+    <w:lvl w:ilvl="8" w:tplc="0409001B" w:tentative="1">
+      <w:start w:val="1"/>
+      <w:numFmt w:val="lowerRoman"/>
+      <w:lvlText w:val="%9."/>
+      <w:lvlJc w:val="right"/>
+      <w:pPr>
+        <w:ind w:left="6480" w:hanging="180"/>
+      </w:pPr>
+    </w:lvl>
+  </w:abstractNum>
+  <w:abstractNum w:abstractNumId="3">
+    <w:nsid w:val="255F647E"/>
+    <w:multiLevelType w:val="hybridMultilevel"/>
+    <w:tmpl w:val="E2405422"/>
+    <w:lvl w:ilvl="0" w:tplc="0409000F">
+      <w:start w:val="1"/>
+      <w:numFmt w:val="decimal"/>
+      <w:lvlText w:val="%1."/>
+      <w:lvlJc w:val="left"/>
+      <w:pPr>
+        <w:ind w:left="720" w:hanging="360"/>
+      </w:pPr>
+      <w:rPr>
+        <w:rFonts w:hint="default"/>
+      </w:rPr>
+    </w:lvl>
+    <w:lvl w:ilvl="1" w:tplc="04090003" w:tentative="1">
+      <w:start w:val="1"/>
+      <w:numFmt w:val="bullet"/>
+      <w:lvlText w:val="o"/>
+      <w:lvlJc w:val="left"/>
+      <w:pPr>
+        <w:ind w:left="1440" w:hanging="360"/>
+      </w:pPr>
+      <w:rPr>
+        <w:rFonts w:ascii="Courier New" w:hAnsi="Courier New" w:cs="Courier New" w:hint="default"/>
+      </w:rPr>
+    </w:lvl>
+    <w:lvl w:ilvl="2" w:tplc="04090005" w:tentative="1">
+      <w:start w:val="1"/>
+      <w:numFmt w:val="bullet"/>
+      <w:lvlText w:val=""/>
+      <w:lvlJc w:val="left"/>
+      <w:pPr>
+        <w:ind w:left="2160" w:hanging="360"/>
+      </w:pPr>
+      <w:rPr>
+        <w:rFonts w:ascii="Wingdings" w:hAnsi="Wingdings" w:hint="default"/>
+      </w:rPr>
+    </w:lvl>
+    <w:lvl w:ilvl="3" w:tplc="04090001" w:tentative="1">
+      <w:start w:val="1"/>
+      <w:numFmt w:val="bullet"/>
+      <w:lvlText w:val=""/>
+      <w:lvlJc w:val="left"/>
+      <w:pPr>
+        <w:ind w:left="2880" w:hanging="360"/>
+      </w:pPr>
+      <w:rPr>
+        <w:rFonts w:ascii="Symbol" w:hAnsi="Symbol" w:hint="default"/>
+      </w:rPr>
+    </w:lvl>
+    <w:lvl w:ilvl="4" w:tplc="04090003" w:tentative="1">
+      <w:start w:val="1"/>
+      <w:numFmt w:val="bullet"/>
+      <w:lvlText w:val="o"/>
+      <w:lvlJc w:val="left"/>
+      <w:pPr>
+        <w:ind w:left="3600" w:hanging="360"/>
+      </w:pPr>
+      <w:rPr>
+        <w:rFonts w:ascii="Courier New" w:hAnsi="Courier New" w:cs="Courier New" w:hint="default"/>
+      </w:rPr>
+    </w:lvl>
+    <w:lvl w:ilvl="5" w:tplc="04090005" w:tentative="1">
+      <w:start w:val="1"/>
+      <w:numFmt w:val="bullet"/>
+      <w:lvlText w:val=""/>
+      <w:lvlJc w:val="left"/>
+      <w:pPr>
+        <w:ind w:left="4320" w:hanging="360"/>
+      </w:pPr>
+      <w:rPr>
+        <w:rFonts w:ascii="Wingdings" w:hAnsi="Wingdings" w:hint="default"/>
+      </w:rPr>
+    </w:lvl>
+    <w:lvl w:ilvl="6" w:tplc="04090001" w:tentative="1">
+      <w:start w:val="1"/>
+      <w:numFmt w:val="bullet"/>
+      <w:lvlText w:val=""/>
+      <w:lvlJc w:val="left"/>
+      <w:pPr>
+        <w:ind w:left="5040" w:hanging="360"/>
+      </w:pPr>
+      <w:rPr>
+        <w:rFonts w:ascii="Symbol" w:hAnsi="Symbol" w:hint="default"/>
+      </w:rPr>
+    </w:lvl>
+    <w:lvl w:ilvl="7" w:tplc="04090003" w:tentative="1">
+      <w:start w:val="1"/>
+      <w:numFmt w:val="bullet"/>
+      <w:lvlText w:val="o"/>
+      <w:lvlJc w:val="left"/>
+      <w:pPr>
+        <w:ind w:left="5760" w:hanging="360"/>
+      </w:pPr>
+      <w:rPr>
+        <w:rFonts w:ascii="Courier New" w:hAnsi="Courier New" w:cs="Courier New" w:hint="default"/>
+      </w:rPr>
+    </w:lvl>
+    <w:lvl w:ilvl="8" w:tplc="04090005" w:tentative="1">
+      <w:start w:val="1"/>
+      <w:numFmt w:val="bullet"/>
+      <w:lvlText w:val=""/>
+      <w:lvlJc w:val="left"/>
+      <w:pPr>
+        <w:ind w:left="6480" w:hanging="360"/>
+      </w:pPr>
+      <w:rPr>
+        <w:rFonts w:ascii="Wingdings" w:hAnsi="Wingdings" w:hint="default"/>
+      </w:rPr>
+    </w:lvl>
+  </w:abstractNum>
+  <w:abstractNum w:abstractNumId="4">
+    <w:nsid w:val="26FD017B"/>
+    <w:multiLevelType w:val="hybridMultilevel"/>
+    <w:tmpl w:val="FA3EA730"/>
+    <w:lvl w:ilvl="0" w:tplc="04090001">
+      <w:start w:val="1"/>
+      <w:numFmt w:val="bullet"/>
+      <w:lvlText w:val=""/>
+      <w:lvlJc w:val="left"/>
+      <w:pPr>
+        <w:ind w:left="720" w:hanging="360"/>
+      </w:pPr>
+      <w:rPr>
+        <w:rFonts w:ascii="Symbol" w:hAnsi="Symbol" w:hint="default"/>
+      </w:rPr>
+    </w:lvl>
+    <w:lvl w:ilvl="1" w:tplc="04090003" w:tentative="1">
+      <w:start w:val="1"/>
+      <w:numFmt w:val="bullet"/>
+      <w:lvlText w:val="o"/>
+      <w:lvlJc w:val="left"/>
+      <w:pPr>
+        <w:ind w:left="1440" w:hanging="360"/>
+      </w:pPr>
+      <w:rPr>
+        <w:rFonts w:ascii="Courier New" w:hAnsi="Courier New" w:cs="Courier New" w:hint="default"/>
+      </w:rPr>
+    </w:lvl>
+    <w:lvl w:ilvl="2" w:tplc="04090005" w:tentative="1">
+      <w:start w:val="1"/>
+      <w:numFmt w:val="bullet"/>
+      <w:lvlText w:val=""/>
+      <w:lvlJc w:val="left"/>
+      <w:pPr>
+        <w:ind w:left="2160" w:hanging="360"/>
+      </w:pPr>
+      <w:rPr>
+        <w:rFonts w:ascii="Wingdings" w:hAnsi="Wingdings" w:hint="default"/>
+      </w:rPr>
+    </w:lvl>
+    <w:lvl w:ilvl="3" w:tplc="04090001" w:tentative="1">
+      <w:start w:val="1"/>
+      <w:numFmt w:val="bullet"/>
+      <w:lvlText w:val=""/>
+      <w:lvlJc w:val="left"/>
+      <w:pPr>
+        <w:ind w:left="2880" w:hanging="360"/>
+      </w:pPr>
+      <w:rPr>
+        <w:rFonts w:ascii="Symbol" w:hAnsi="Symbol" w:hint="default"/>
+      </w:rPr>
+    </w:lvl>
+    <w:lvl w:ilvl="4" w:tplc="04090003" w:tentative="1">
+      <w:start w:val="1"/>
+      <w:numFmt w:val="bullet"/>
+      <w:lvlText w:val="o"/>
+      <w:lvlJc w:val="left"/>
+      <w:pPr>
+        <w:ind w:left="3600" w:hanging="360"/>
+      </w:pPr>
+      <w:rPr>
+        <w:rFonts w:ascii="Courier New" w:hAnsi="Courier New" w:cs="Courier New" w:hint="default"/>
+      </w:rPr>
+    </w:lvl>
+    <w:lvl w:ilvl="5" w:tplc="04090005" w:tentative="1">
+      <w:start w:val="1"/>
+      <w:numFmt w:val="bullet"/>
+      <w:lvlText w:val=""/>
+      <w:lvlJc w:val="left"/>
+      <w:pPr>
+        <w:ind w:left="4320" w:hanging="360"/>
+      </w:pPr>
+      <w:rPr>
+        <w:rFonts w:ascii="Wingdings" w:hAnsi="Wingdings" w:hint="default"/>
+      </w:rPr>
+    </w:lvl>
+    <w:lvl w:ilvl="6" w:tplc="04090001" w:tentative="1">
+      <w:start w:val="1"/>
+      <w:numFmt w:val="bullet"/>
+      <w:lvlText w:val=""/>
+      <w:lvlJc w:val="left"/>
+      <w:pPr>
+        <w:ind w:left="5040" w:hanging="360"/>
+      </w:pPr>
+      <w:rPr>
+        <w:rFonts w:ascii="Symbol" w:hAnsi="Symbol" w:hint="default"/>
+      </w:rPr>
+    </w:lvl>
+    <w:lvl w:ilvl="7" w:tplc="04090003" w:tentative="1">
+      <w:start w:val="1"/>
+      <w:numFmt w:val="bullet"/>
+      <w:lvlText w:val="o"/>
+      <w:lvlJc w:val="left"/>
+      <w:pPr>
+        <w:ind w:left="5760" w:hanging="360"/>
+      </w:pPr>
+      <w:rPr>
+        <w:rFonts w:ascii="Courier New" w:hAnsi="Courier New" w:cs="Courier New" w:hint="default"/>
+      </w:rPr>
+    </w:lvl>
+    <w:lvl w:ilvl="8" w:tplc="04090005" w:tentative="1">
+      <w:start w:val="1"/>
+      <w:numFmt w:val="bullet"/>
+      <w:lvlText w:val=""/>
+      <w:lvlJc w:val="left"/>
+      <w:pPr>
+        <w:ind w:left="6480" w:hanging="360"/>
+      </w:pPr>
+      <w:rPr>
+        <w:rFonts w:ascii="Wingdings" w:hAnsi="Wingdings" w:hint="default"/>
+      </w:rPr>
+    </w:lvl>
+  </w:abstractNum>
+  <w:abstractNum w:abstractNumId="5">
+    <w:nsid w:val="65C9099D"/>
+    <w:multiLevelType w:val="hybridMultilevel"/>
+    <w:tmpl w:val="FD6CC0D4"/>
+    <w:lvl w:ilvl="0" w:tplc="04090001">
+      <w:start w:val="1"/>
+      <w:numFmt w:val="bullet"/>
+      <w:lvlText w:val=""/>
+      <w:lvlJc w:val="left"/>
+      <w:pPr>
+        <w:ind w:left="720" w:hanging="360"/>
+      </w:pPr>
+      <w:rPr>
+        <w:rFonts w:ascii="Symbol" w:hAnsi="Symbol" w:hint="default"/>
+      </w:rPr>
+    </w:lvl>
+    <w:lvl w:ilvl="1" w:tplc="04090003" w:tentative="1">
+      <w:start w:val="1"/>
+      <w:numFmt w:val="bullet"/>
+      <w:lvlText w:val="o"/>
+      <w:lvlJc w:val="left"/>
+      <w:pPr>
+        <w:ind w:left="1440" w:hanging="360"/>
+      </w:pPr>
+      <w:rPr>
+        <w:rFonts w:ascii="Courier New" w:hAnsi="Courier New" w:cs="Courier New" w:hint="default"/>
+      </w:rPr>
+    </w:lvl>
+    <w:lvl w:ilvl="2" w:tplc="04090005" w:tentative="1">
+      <w:start w:val="1"/>
+      <w:numFmt w:val="bullet"/>
+      <w:lvlText w:val=""/>
+      <w:lvlJc w:val="left"/>
+      <w:pPr>
+        <w:ind w:left="2160" w:hanging="360"/>
+      </w:pPr>
+      <w:rPr>
+        <w:rFonts w:ascii="Wingdings" w:hAnsi="Wingdings" w:hint="default"/>
+      </w:rPr>
+    </w:lvl>
+    <w:lvl w:ilvl="3" w:tplc="04090001" w:tentative="1">
+      <w:start w:val="1"/>
+      <w:numFmt w:val="bullet"/>
+      <w:lvlText w:val=""/>
+      <w:lvlJc w:val="left"/>
+      <w:pPr>
+        <w:ind w:left="2880" w:hanging="360"/>
+      </w:pPr>
+      <w:rPr>
+        <w:rFonts w:ascii="Symbol" w:hAnsi="Symbol" w:hint="default"/>
+      </w:rPr>
+    </w:lvl>
+    <w:lvl w:ilvl="4" w:tplc="04090003" w:tentative="1">
+      <w:start w:val="1"/>
+      <w:numFmt w:val="bullet"/>
+      <w:lvlText w:val="o"/>
+      <w:lvlJc w:val="left"/>
+      <w:pPr>
+        <w:ind w:left="3600" w:hanging="360"/>
+      </w:pPr>
+      <w:rPr>
+        <w:rFonts w:ascii="Courier New" w:hAnsi="Courier New" w:cs="Courier New" w:hint="default"/>
+      </w:rPr>
+    </w:lvl>
+    <w:lvl w:ilvl="5" w:tplc="04090005" w:tentative="1">
+      <w:start w:val="1"/>
+      <w:numFmt w:val="bullet"/>
+      <w:lvlText w:val=""/>
+      <w:lvlJc w:val="left"/>
+      <w:pPr>
+        <w:ind w:left="4320" w:hanging="360"/>
+      </w:pPr>
+      <w:rPr>
+        <w:rFonts w:ascii="Wingdings" w:hAnsi="Wingdings" w:hint="default"/>
+      </w:rPr>
+    </w:lvl>
+    <w:lvl w:ilvl="6" w:tplc="04090001" w:tentative="1">
+      <w:start w:val="1"/>
+      <w:numFmt w:val="bullet"/>
+      <w:lvlText w:val=""/>
+      <w:lvlJc w:val="left"/>
+      <w:pPr>
+        <w:ind w:left="5040" w:hanging="360"/>
+      </w:pPr>
+      <w:rPr>
+        <w:rFonts w:ascii="Symbol" w:hAnsi="Symbol" w:hint="default"/>
+      </w:rPr>
+    </w:lvl>
+    <w:lvl w:ilvl="7" w:tplc="04090003" w:tentative="1">
+      <w:start w:val="1"/>
+      <w:numFmt w:val="bullet"/>
+      <w:lvlText w:val="o"/>
+      <w:lvlJc w:val="left"/>
+      <w:pPr>
+        <w:ind w:left="5760" w:hanging="360"/>
+      </w:pPr>
+      <w:rPr>
+        <w:rFonts w:ascii="Courier New" w:hAnsi="Courier New" w:cs="Courier New" w:hint="default"/>
+      </w:rPr>
+    </w:lvl>
+    <w:lvl w:ilvl="8" w:tplc="04090005" w:tentative="1">
+      <w:start w:val="1"/>
+      <w:numFmt w:val="bullet"/>
+      <w:lvlText w:val=""/>
+      <w:lvlJc w:val="left"/>
+      <w:pPr>
+        <w:ind w:left="6480" w:hanging="360"/>
+      </w:pPr>
+      <w:rPr>
+        <w:rFonts w:ascii="Wingdings" w:hAnsi="Wingdings" w:hint="default"/>
+      </w:rPr>
+    </w:lvl>
+  </w:abstractNum>
+  <w:num w:numId="1">
+    <w:abstractNumId w:val="0"/>
+  </w:num>
+  <w:num w:numId="2">
+    <w:abstractNumId w:val="5"/>
+  </w:num>
+  <w:num w:numId="3">
+    <w:abstractNumId w:val="1"/>
+  </w:num>
+  <w:num w:numId="4">
+    <w:abstractNumId w:val="4"/>
+  </w:num>
+  <w:num w:numId="5">
+    <w:abstractNumId w:val="2"/>
+  </w:num>
+  <w:num w:numId="6">
+    <w:abstractNumId w:val="3"/>
+  </w:num>
+</w:numbering>
 </file>
 
 <file path=word/styles.xml><?xml version="1.0" encoding="utf-8"?>
@@ -448,6 +2242,36 @@
     <w:semiHidden/>
     <w:unhideWhenUsed/>
   </w:style>
+  <w:style w:type="paragraph" w:styleId="Akapitzlist">
+    <w:name w:val="List Paragraph"/>
+    <w:basedOn w:val="Normalny"/>
+    <w:uiPriority w:val="34"/>
+    <w:qFormat/>
+    <w:rsid w:val="00CD3181"/>
+    <w:pPr>
+      <w:ind w:left="720"/>
+      <w:contextualSpacing/>
+    </w:pPr>
+  </w:style>
+  <w:style w:type="table" w:styleId="Tabela-Siatka">
+    <w:name w:val="Table Grid"/>
+    <w:basedOn w:val="Standardowy"/>
+    <w:uiPriority w:val="39"/>
+    <w:rsid w:val="00844CFE"/>
+    <w:pPr>
+      <w:spacing w:after="0" w:line="240" w:lineRule="auto"/>
+    </w:pPr>
+    <w:tblPr>
+      <w:tblBorders>
+        <w:top w:val="single" w:sz="4" w:space="0" w:color="auto"/>
+        <w:left w:val="single" w:sz="4" w:space="0" w:color="auto"/>
+        <w:bottom w:val="single" w:sz="4" w:space="0" w:color="auto"/>
+        <w:right w:val="single" w:sz="4" w:space="0" w:color="auto"/>
+        <w:insideH w:val="single" w:sz="4" w:space="0" w:color="auto"/>
+        <w:insideV w:val="single" w:sz="4" w:space="0" w:color="auto"/>
+      </w:tblBorders>
+    </w:tblPr>
+  </w:style>
 </w:styles>
 </file>
 

</xml_diff>